<commit_message>
%{_} is the new token format
</commit_message>
<xml_diff>
--- a/test/resources/template-2-replace-placeholder.docx
+++ b/test/resources/template-2-replace-placeholder.docx
@@ -9,7 +9,7 @@
       </w:pPr>
       <w:r>
         <w:rPr/>
-        <w:t>${PLACEHOLDER}</w:t>
+        <w:t>%{PLACEHOLDER}</w:t>
       </w:r>
     </w:p>
     <w:sectPr>
@@ -19,6 +19,7 @@
       <w:pgNumType w:fmt="decimal"/>
       <w:formProt w:val="false"/>
       <w:textDirection w:val="lrTb"/>
+      <w:docGrid w:type="default" w:linePitch="240" w:charSpace="4294961151"/>
     </w:sectPr>
   </w:body>
 </w:document>
@@ -30,15 +31,12 @@
     <w:rPrDefault>
       <w:rPr>
         <w:rFonts w:ascii="Liberation Serif" w:hAnsi="Liberation Serif" w:eastAsia="WenQuanYi Micro Hei" w:cs="Lohit Devanagari"/>
-        <w:sz w:val="24"/>
         <w:szCs w:val="24"/>
         <w:lang w:val="en-US" w:eastAsia="zh-CN" w:bidi="hi-IN"/>
       </w:rPr>
     </w:rPrDefault>
     <w:pPrDefault>
-      <w:pPr>
-        <w:widowControl/>
-      </w:pPr>
+      <w:pPr/>
     </w:pPrDefault>
   </w:docDefaults>
   <w:style w:type="paragraph" w:styleId="Normal">
@@ -46,14 +44,13 @@
     <w:qFormat/>
     <w:pPr>
       <w:widowControl/>
-      <w:kinsoku w:val="true"/>
-      <w:overflowPunct w:val="true"/>
-      <w:autoSpaceDE w:val="true"/>
+      <w:overflowPunct w:val="false"/>
       <w:bidi w:val="0"/>
+      <w:jc w:val="left"/>
     </w:pPr>
     <w:rPr>
       <w:rFonts w:ascii="Liberation Serif" w:hAnsi="Liberation Serif" w:eastAsia="WenQuanYi Micro Hei" w:cs="Lohit Devanagari"/>
-      <w:color w:val="auto"/>
+      <w:color w:val="00000A"/>
       <w:sz w:val="24"/>
       <w:szCs w:val="24"/>
       <w:lang w:val="en-US" w:eastAsia="zh-CN" w:bidi="hi-IN"/>

</xml_diff>